<commit_message>
add comments to code and requirements file
</commit_message>
<xml_diff>
--- a/web-sci/Web Science.docx
+++ b/web-sci/Web Science.docx
@@ -38,8 +38,13 @@
       <w:pPr>
         <w:jc w:val="center"/>
       </w:pPr>
-      <w:r>
-        <w:t>Sourcecode –</w:t>
+      <w:proofErr w:type="spellStart"/>
+      <w:r>
+        <w:t>Sourcecode</w:t>
+      </w:r>
+      <w:proofErr w:type="spellEnd"/>
+      <w:r>
+        <w:t xml:space="preserve"> –</w:t>
       </w:r>
       <w:r>
         <w:t xml:space="preserve"> </w:t>
@@ -95,8 +100,6 @@
       <w:r>
         <w:t xml:space="preserve"> (For parts 4-5)</w:t>
       </w:r>
-      <w:bookmarkStart w:id="0" w:name="_GoBack"/>
-      <w:bookmarkEnd w:id="0"/>
     </w:p>
     <w:p>
       <w:pPr>
@@ -145,13 +148,53 @@
         </w:numPr>
       </w:pPr>
       <w:r>
-        <w:t xml:space="preserve">I have developed software for this task in the form of several python scripts. The first of my scripts is titled twitterstream.py which is a crawler I used to gather twitter data using the tweepy twitter API library, and store it in a mongoDB database, using the pyMongo module. </w:t>
+        <w:t xml:space="preserve">I have developed software for this task in the form of several python scripts. The first of my scripts is titled twitterstream.py which is a crawler I used to gather twitter data using the </w:t>
+      </w:r>
+      <w:proofErr w:type="spellStart"/>
+      <w:r>
+        <w:t>tweepy</w:t>
+      </w:r>
+      <w:proofErr w:type="spellEnd"/>
+      <w:r>
+        <w:t xml:space="preserve"> twitter API library, and store it in a </w:t>
+      </w:r>
+      <w:proofErr w:type="spellStart"/>
+      <w:r>
+        <w:t>mongoDB</w:t>
+      </w:r>
+      <w:proofErr w:type="spellEnd"/>
+      <w:r>
+        <w:t xml:space="preserve"> database, using the </w:t>
+      </w:r>
+      <w:proofErr w:type="spellStart"/>
+      <w:r>
+        <w:t>pyMongo</w:t>
+      </w:r>
+      <w:proofErr w:type="spellEnd"/>
+      <w:r>
+        <w:t xml:space="preserve"> module. </w:t>
       </w:r>
       <w:r>
         <w:t xml:space="preserve">This script used a list of keywords to filter a stream of tweets for a set amount of time. The tweets are returned as a json object which I then stripped for the important information before uploading to the database. </w:t>
       </w:r>
       <w:r>
-        <w:t xml:space="preserve">I used the following youtube video in order to learn about how to use the streaming API, however built heavily on this using the tweepy documentation and twitters own documentation for assistance: </w:t>
+        <w:t xml:space="preserve">I used the following </w:t>
+      </w:r>
+      <w:proofErr w:type="spellStart"/>
+      <w:r>
+        <w:t>youtube</w:t>
+      </w:r>
+      <w:proofErr w:type="spellEnd"/>
+      <w:r>
+        <w:t xml:space="preserve"> video in order to learn about how to use the streaming API, however built heavily on this using the </w:t>
+      </w:r>
+      <w:proofErr w:type="spellStart"/>
+      <w:r>
+        <w:t>tweepy</w:t>
+      </w:r>
+      <w:proofErr w:type="spellEnd"/>
+      <w:r>
+        <w:t xml:space="preserve"> documentation and twitters own documentation for assistance: </w:t>
       </w:r>
       <w:hyperlink r:id="rId10" w:history="1">
         <w:r>
@@ -173,7 +216,31 @@
         <w:t xml:space="preserve">My second script clustering.py was used for the grouping of my tweets based on content analysis. </w:t>
       </w:r>
       <w:r>
-        <w:t xml:space="preserve">This script uses Kmeans to group terms in tweets, usernames and hashtags, and also a cluster of tweets with usernames as dict items which extracts all usernames and hashtags  from the tweets and outputs the most popular of these to see if theres any emerging patterns. I used the following stack overflow question and answer as reference to creating this: </w:t>
+        <w:t xml:space="preserve">This script uses </w:t>
+      </w:r>
+      <w:proofErr w:type="spellStart"/>
+      <w:r>
+        <w:t>Kmeans</w:t>
+      </w:r>
+      <w:proofErr w:type="spellEnd"/>
+      <w:r>
+        <w:t xml:space="preserve"> to group terms in tweets, usernames and hashtags, and also a cluster of tweets with usernames as </w:t>
+      </w:r>
+      <w:proofErr w:type="spellStart"/>
+      <w:r>
+        <w:t>dict</w:t>
+      </w:r>
+      <w:proofErr w:type="spellEnd"/>
+      <w:r>
+        <w:t xml:space="preserve"> items which extracts all usernames and hashtags  from the tweets and outputs the most popular of these to see if </w:t>
+      </w:r>
+      <w:proofErr w:type="spellStart"/>
+      <w:r>
+        <w:t>theres</w:t>
+      </w:r>
+      <w:proofErr w:type="spellEnd"/>
+      <w:r>
+        <w:t xml:space="preserve"> any emerging patterns. I used the following stack overflow question and answer as reference to creating this: </w:t>
       </w:r>
       <w:hyperlink r:id="rId11" w:history="1">
         <w:r>
@@ -184,7 +251,15 @@
         </w:r>
       </w:hyperlink>
       <w:r>
-        <w:t xml:space="preserve"> I also had to use the regular expression module python docs in order to create my username/tweet dict cluster.</w:t>
+        <w:t xml:space="preserve"> I also had to use the regular expression module python docs in order to create my username/tweet </w:t>
+      </w:r>
+      <w:proofErr w:type="spellStart"/>
+      <w:r>
+        <w:t>dict</w:t>
+      </w:r>
+      <w:proofErr w:type="spellEnd"/>
+      <w:r>
+        <w:t xml:space="preserve"> cluster.</w:t>
       </w:r>
     </w:p>
     <w:p>
@@ -228,7 +303,15 @@
         </w:r>
       </w:hyperlink>
       <w:r>
-        <w:t xml:space="preserve"> and the referenced github on this website.</w:t>
+        <w:t xml:space="preserve"> and the referenced </w:t>
+      </w:r>
+      <w:proofErr w:type="spellStart"/>
+      <w:r>
+        <w:t>github</w:t>
+      </w:r>
+      <w:proofErr w:type="spellEnd"/>
+      <w:r>
+        <w:t xml:space="preserve"> on this website.</w:t>
       </w:r>
     </w:p>
     <w:p>
@@ -244,7 +327,23 @@
         <w:ind w:left="720"/>
       </w:pPr>
       <w:r>
-        <w:t>I generated 2 json files with sample data, each with 100 different items from the database. The original data is stored in original_text.json and my secondary stream to complete the tasks stated above, is stored in secondary_text.json. I generated these two files using a simple script with a few lines of code called write_json.py.</w:t>
+        <w:t xml:space="preserve">I generated 2 json files with sample data, each with 100 different items from the database. The original data is stored in </w:t>
+      </w:r>
+      <w:proofErr w:type="spellStart"/>
+      <w:r>
+        <w:t>original_text.json</w:t>
+      </w:r>
+      <w:proofErr w:type="spellEnd"/>
+      <w:r>
+        <w:t xml:space="preserve"> and my secondary stream to complete the tasks stated above, is stored in </w:t>
+      </w:r>
+      <w:proofErr w:type="spellStart"/>
+      <w:r>
+        <w:t>secondary_text.json</w:t>
+      </w:r>
+      <w:proofErr w:type="spellEnd"/>
+      <w:r>
+        <w:t>. I generated these two files using a simple script with a few lines of code called write_json.py.</w:t>
       </w:r>
     </w:p>
     <w:p>
@@ -257,7 +356,15 @@
       </w:pPr>
       <w:r>
         <w:lastRenderedPageBreak/>
-        <w:t>I collected the data used in sections 2 and part of 3 over the duration of an hour, however due to my method of data crawl, I had to go back and stream once again, adding in other fields such as retweets, quote tweets and replies.</w:t>
+        <w:t>I collected the data used in sections 2</w:t>
+      </w:r>
+      <w:r>
+        <w:t xml:space="preserve">, 3 and part of 4 </w:t>
+      </w:r>
+      <w:bookmarkStart w:id="0" w:name="_GoBack"/>
+      <w:bookmarkEnd w:id="0"/>
+      <w:r>
+        <w:t>over the duration of an hour, however due to my method of data crawl, I had to go back and stream once again, adding in other fields such as retweets, quote tweets and replies.</w:t>
       </w:r>
       <w:r>
         <w:t xml:space="preserve"> This meant some of my data from parts 4 and 5 of this report are using a different dataset, however the same words were tracked in the streaming.</w:t>
@@ -291,16 +398,64 @@
         <w:ind w:left="720"/>
       </w:pPr>
       <w:r>
-        <w:t xml:space="preserve">a. I used the Tweepy Twitter streaming API in order to collect my data. The code worked by firstly configuring a connection to the database. </w:t>
-      </w:r>
-      <w:r>
-        <w:t xml:space="preserve">When the stream begins it initialises a variable ‘duplicates’ to 0, and sets a time limit of 3600 seconds (1 hour), and begins the timer from 0. When a tweet which fits the stream filter is received, the on_data function will be called. This function checks if the time limit has been reached and if not, the tweets data will be received in json format. The function will then try and strip the json object of it’s valuable fields, of which I selected the following: tweet ID, username, followers, date, language, hashtags, mentions, time they were created, tweet text, and user location. If possible, this object will be added to the mongo database. If not possible, the tweet is a duplicate so the duplicate field will be </w:t>
+        <w:t xml:space="preserve">a. I used the </w:t>
+      </w:r>
+      <w:proofErr w:type="spellStart"/>
+      <w:r>
+        <w:t>Tweepy</w:t>
+      </w:r>
+      <w:proofErr w:type="spellEnd"/>
+      <w:r>
+        <w:t xml:space="preserve"> Twitter streaming API in order to collect my data. The code worked by firstly configuring a connection to the database. </w:t>
+      </w:r>
+      <w:r>
+        <w:t xml:space="preserve">When the stream begins it initialises a variable ‘duplicates’ to 0, and sets a time limit of 3600 seconds (1 hour), and begins the timer from 0. When a tweet which fits the stream filter is received, the </w:t>
+      </w:r>
+      <w:proofErr w:type="spellStart"/>
+      <w:r>
+        <w:t>on_data</w:t>
+      </w:r>
+      <w:proofErr w:type="spellEnd"/>
+      <w:r>
+        <w:t xml:space="preserve"> function will be called. This function checks if the time limit has been reached and if not, the tweets data will be received in json format. The function will then try and strip the json object of it’s valuable fields, of which I selected the following: tweet ID, username, followers, date, language, hashtags, mentions, time they were created, tweet text, and user location. If possible, this object will be added to the mongo database. If not possible, the tweet is a duplicate so the duplicate field will be </w:t>
       </w:r>
       <w:r>
         <w:t>incremented by one. If the timer has ended the function will return false and the script will stop running.</w:t>
       </w:r>
       <w:r>
-        <w:t xml:space="preserve"> To run this you require a file twitter_credentials.py which has access_token, access_token_secret, consumer_key and consumer_secret which have to be read into the script to run the app, however I chose not to include this in my repository as these are private keys and could be a breach of security.</w:t>
+        <w:t xml:space="preserve"> To run this you require a file twitter_credentials.py which has </w:t>
+      </w:r>
+      <w:proofErr w:type="spellStart"/>
+      <w:r>
+        <w:t>access_token</w:t>
+      </w:r>
+      <w:proofErr w:type="spellEnd"/>
+      <w:r>
+        <w:t xml:space="preserve">, </w:t>
+      </w:r>
+      <w:proofErr w:type="spellStart"/>
+      <w:r>
+        <w:t>access_token_secret</w:t>
+      </w:r>
+      <w:proofErr w:type="spellEnd"/>
+      <w:r>
+        <w:t xml:space="preserve">, </w:t>
+      </w:r>
+      <w:proofErr w:type="spellStart"/>
+      <w:r>
+        <w:t>consumer_key</w:t>
+      </w:r>
+      <w:proofErr w:type="spellEnd"/>
+      <w:r>
+        <w:t xml:space="preserve"> and </w:t>
+      </w:r>
+      <w:proofErr w:type="spellStart"/>
+      <w:r>
+        <w:t>consumer_secret</w:t>
+      </w:r>
+      <w:proofErr w:type="spellEnd"/>
+      <w:r>
+        <w:t xml:space="preserve"> which have to be read into the script to run the app, however I chose not to include this in my repository as these are private keys and could be a breach of security.</w:t>
       </w:r>
     </w:p>
     <w:p>
@@ -327,24 +482,32 @@
           <w:iCs/>
         </w:rPr>
       </w:pPr>
+      <w:proofErr w:type="spellStart"/>
       <w:r>
         <w:rPr>
           <w:iCs/>
         </w:rPr>
-        <w:t xml:space="preserve">stream.filter(track=keywords) </w:t>
-      </w:r>
-    </w:p>
-    <w:p>
-      <w:pPr>
-        <w:ind w:left="720"/>
+        <w:t>stream.filter</w:t>
+      </w:r>
+      <w:proofErr w:type="spellEnd"/>
+      <w:r>
         <w:rPr>
           <w:iCs/>
         </w:rPr>
-      </w:pPr>
-      <w:r>
+        <w:t xml:space="preserve">(track=keywords) </w:t>
+      </w:r>
+    </w:p>
+    <w:p>
+      <w:pPr>
+        <w:ind w:left="720"/>
         <w:rPr>
           <w:iCs/>
         </w:rPr>
+      </w:pPr>
+      <w:r>
+        <w:rPr>
+          <w:iCs/>
+        </w:rPr>
         <w:t xml:space="preserve">with keywords being a list of all 20 premier league </w:t>
       </w:r>
       <w:r>
@@ -371,7 +534,21 @@
         <w:rPr>
           <w:iCs/>
         </w:rPr>
-        <w:t>I considered adding further filters such as language = eng however chose not too since Liverpool were playing Champions League the evening which I ran my stream so felt there may be a lot of contribution from all around Europe, and even worldwide.</w:t>
+        <w:t xml:space="preserve">I considered adding further filters such as language = </w:t>
+      </w:r>
+      <w:proofErr w:type="spellStart"/>
+      <w:r>
+        <w:rPr>
+          <w:iCs/>
+        </w:rPr>
+        <w:t>eng</w:t>
+      </w:r>
+      <w:proofErr w:type="spellEnd"/>
+      <w:r>
+        <w:rPr>
+          <w:iCs/>
+        </w:rPr>
+        <w:t xml:space="preserve"> however chose not too since Liverpool were playing Champions League the evening which I ran my stream so felt there may be a lot of contribution from all around Europe, and even worldwide.</w:t>
       </w:r>
     </w:p>
     <w:p>
@@ -411,13 +588,37 @@
         <w:ind w:left="720"/>
       </w:pPr>
       <w:r>
-        <w:t>a. To group my tweets I used the sklearn module to cluster my data using KMeans. I created 4 sets of clusters: One set was clusters based on terms used in tweets, another set was hashtags used in tweets, a third set was usernames who tweeted, and a forth set clustered tweets and extracted the usernames and hashtags.</w:t>
+        <w:t xml:space="preserve">a. To group my tweets I used the </w:t>
+      </w:r>
+      <w:proofErr w:type="spellStart"/>
+      <w:r>
+        <w:t>sklearn</w:t>
+      </w:r>
+      <w:proofErr w:type="spellEnd"/>
+      <w:r>
+        <w:t xml:space="preserve"> module to cluster my data using </w:t>
+      </w:r>
+      <w:proofErr w:type="spellStart"/>
+      <w:r>
+        <w:t>KMeans</w:t>
+      </w:r>
+      <w:proofErr w:type="spellEnd"/>
+      <w:r>
+        <w:t>. I created 4 sets of clusters: One set was clusters based on terms used in tweets, another set was hashtags used in tweets, a third set was usernames who tweeted, and a forth set clustered tweets and extracted the usernames and hashtags.</w:t>
       </w:r>
       <w:r>
         <w:t xml:space="preserve"> For each set</w:t>
       </w:r>
       <w:r>
-        <w:t>, I created 6 clusters. I kept the rest of the parameters in the call to K means I kept the default values of random for initialisation, 10 for number of times the algorithm would run with different centroid seeds and 300 as the max number of iterations of the algorithm for a single run. Sine I used Kmeans, all clusters were the same size: term clusters were</w:t>
+        <w:t xml:space="preserve">, I created 6 clusters. I kept the rest of the parameters in the call to K means I kept the default values of random for initialisation, 10 for number of times the algorithm would run with different centroid seeds and 300 as the max number of iterations of the algorithm for a single run. Sine I used </w:t>
+      </w:r>
+      <w:proofErr w:type="spellStart"/>
+      <w:r>
+        <w:t>Kmeans</w:t>
+      </w:r>
+      <w:proofErr w:type="spellEnd"/>
+      <w:r>
+        <w:t>, all clusters were the same size: term clusters were</w:t>
       </w:r>
       <w:r>
         <w:t xml:space="preserve"> 50265 terms long, hashtags were 1138, usernames 32888 and tweets 45984.</w:t>
@@ -434,7 +635,31 @@
         <w:t>I then displayed these for each cluster.</w:t>
       </w:r>
       <w:r>
-        <w:t xml:space="preserve"> As the screenshot shows, there wasn’t a particular stand our user or hashtag as the counter generally collected very few from the clusters (3 or less). This contasts with counter of the most_common(5) I collected earlier on as this showed the hashtag ‘LIVATL’ was used 2133 times, and the user @BroadcastNnn tweeted 58 times.</w:t>
+        <w:t xml:space="preserve"> As the screenshot shows, there wasn’t a particular stand our user or hashtag as the counter generally collected very few from the clusters (3 or less). This </w:t>
+      </w:r>
+      <w:proofErr w:type="spellStart"/>
+      <w:r>
+        <w:t>contasts</w:t>
+      </w:r>
+      <w:proofErr w:type="spellEnd"/>
+      <w:r>
+        <w:t xml:space="preserve"> with counter of the </w:t>
+      </w:r>
+      <w:proofErr w:type="spellStart"/>
+      <w:r>
+        <w:t>most_common</w:t>
+      </w:r>
+      <w:proofErr w:type="spellEnd"/>
+      <w:r>
+        <w:t>(5) I collected earlier on as this showed the hashtag ‘LIVATL’ was used 2133 times, and the user @</w:t>
+      </w:r>
+      <w:proofErr w:type="spellStart"/>
+      <w:r>
+        <w:t>BroadcastNnn</w:t>
+      </w:r>
+      <w:proofErr w:type="spellEnd"/>
+      <w:r>
+        <w:t xml:space="preserve"> tweeted 58 times.</w:t>
       </w:r>
     </w:p>
     <w:p>
@@ -450,7 +675,15 @@
         <w:ind w:left="720"/>
       </w:pPr>
       <w:r>
-        <w:t>The clustering of terms seemed to work very well as we see a cluster which clearly used terms promoting a livestream (“live”,”stream”,”https”,”hd”)</w:t>
+        <w:t>The clustering of terms seemed to work very well as we see a cluster which clearly used terms promoting a livestream (“live”,”stream”,”https”,”</w:t>
+      </w:r>
+      <w:proofErr w:type="spellStart"/>
+      <w:r>
+        <w:t>hd</w:t>
+      </w:r>
+      <w:proofErr w:type="spellEnd"/>
+      <w:r>
+        <w:t>”)</w:t>
       </w:r>
       <w:r>
         <w:t xml:space="preserve"> which is common around the time of games being played</w:t>
@@ -515,7 +748,15 @@
         <w:ind w:left="720"/>
       </w:pPr>
       <w:r>
-        <w:t xml:space="preserve">a cluster which was clearly picking up on Spanish words (as Liverpool were playing Athletico Madrid at the time of my stream): </w:t>
+        <w:t xml:space="preserve">a cluster which was clearly picking up on Spanish words (as Liverpool were playing </w:t>
+      </w:r>
+      <w:proofErr w:type="spellStart"/>
+      <w:r>
+        <w:t>Athletico</w:t>
+      </w:r>
+      <w:proofErr w:type="spellEnd"/>
+      <w:r>
+        <w:t xml:space="preserve"> Madrid at the time of my stream): </w:t>
       </w:r>
     </w:p>
     <w:p>
@@ -632,7 +873,31 @@
         <w:ind w:left="720"/>
       </w:pPr>
       <w:r>
-        <w:t>The clustering of hashtags wasn’t quite as effective however one cluster did seem to pick up on a lot of terms relating to champions league and the two fixtures that were being played that night (“liverpool”, “championsleague”, “psgbvb”):</w:t>
+        <w:t>The clustering of hashtags wasn’t quite as effective however one cluster did seem to pick up on a lot of terms relating to champions league and the two fixtures that were being played that night (“</w:t>
+      </w:r>
+      <w:proofErr w:type="spellStart"/>
+      <w:r>
+        <w:t>liverpool</w:t>
+      </w:r>
+      <w:proofErr w:type="spellEnd"/>
+      <w:r>
+        <w:t>”, “</w:t>
+      </w:r>
+      <w:proofErr w:type="spellStart"/>
+      <w:r>
+        <w:t>championsleague</w:t>
+      </w:r>
+      <w:proofErr w:type="spellEnd"/>
+      <w:r>
+        <w:t>”, “</w:t>
+      </w:r>
+      <w:proofErr w:type="spellStart"/>
+      <w:r>
+        <w:t>psgbvb</w:t>
+      </w:r>
+      <w:proofErr w:type="spellEnd"/>
+      <w:r>
+        <w:t>”):</w:t>
       </w:r>
     </w:p>
     <w:p>
@@ -870,7 +1135,15 @@
         <w:t>mentions.py was used to generate user interaction graph based on a network of users and the users they had mentioned. This is done by first using the pandas module to read in the in a normalised json form to allow it to be iterated by rows easily. For each row of the table</w:t>
       </w:r>
       <w:r>
-        <w:t>, the get_mentions() method is called, which will return the username of the current user, and a list of all usernames that were mentioned. Then for each mentioned user, an edge will be created between the two usernames, if one does not already exist, with the two nodes representing the two users.</w:t>
+        <w:t xml:space="preserve">, the </w:t>
+      </w:r>
+      <w:proofErr w:type="spellStart"/>
+      <w:r>
+        <w:t>get_mentions</w:t>
+      </w:r>
+      <w:proofErr w:type="spellEnd"/>
+      <w:r>
+        <w:t>() method is called, which will return the username of the current user, and a list of all usernames that were mentioned. Then for each mentioned user, an edge will be created between the two usernames, if one does not already exist, with the two nodes representing the two users.</w:t>
       </w:r>
       <w:r>
         <w:t xml:space="preserve"> Matplotlib is then used to visually represent this data. I only used 10000 tweets to form this graph as the script took a long time to run due to the fact it is exponential.</w:t>
@@ -1200,7 +1473,63 @@
         <w:t xml:space="preserve">e script hashtags.py was used to capture hashtag information occurring together. This was very similar to the script used in part a, in the sense that I first normalised the data using the pandas </w:t>
       </w:r>
       <w:r>
-        <w:t>then called a method to return the username and a list of the users hashtags. The program differs however with what I do with he data. For hashtags I create an edge between every node, with each node representing a hashtag, which appear in the same tweet. For example a tweet like the following: “I love Liverpool #liverpool #lfc #ynwa” would create three edges; one between Liverpool and lfc, one between lfc and ynwa and one between Liverpool and ynwa. The following graph is the result of all 46000 tweets, which generated 1239 nodes and 2250 edges:</w:t>
+        <w:t>then called a method to return the username and a list of the users hashtags. The program differs however with what I do with he data. For hashtags I create an edge between every node, with each node representing a hashtag, which appear in the same tweet. For example a tweet like the following: “I love Liverpool #</w:t>
+      </w:r>
+      <w:proofErr w:type="spellStart"/>
+      <w:r>
+        <w:t>liverpool</w:t>
+      </w:r>
+      <w:proofErr w:type="spellEnd"/>
+      <w:r>
+        <w:t xml:space="preserve"> #</w:t>
+      </w:r>
+      <w:proofErr w:type="spellStart"/>
+      <w:r>
+        <w:t>lfc</w:t>
+      </w:r>
+      <w:proofErr w:type="spellEnd"/>
+      <w:r>
+        <w:t xml:space="preserve"> #</w:t>
+      </w:r>
+      <w:proofErr w:type="spellStart"/>
+      <w:r>
+        <w:t>ynwa</w:t>
+      </w:r>
+      <w:proofErr w:type="spellEnd"/>
+      <w:r>
+        <w:t xml:space="preserve">” would create three edges; one between Liverpool and </w:t>
+      </w:r>
+      <w:proofErr w:type="spellStart"/>
+      <w:r>
+        <w:t>lfc</w:t>
+      </w:r>
+      <w:proofErr w:type="spellEnd"/>
+      <w:r>
+        <w:t xml:space="preserve">, one between </w:t>
+      </w:r>
+      <w:proofErr w:type="spellStart"/>
+      <w:r>
+        <w:t>lfc</w:t>
+      </w:r>
+      <w:proofErr w:type="spellEnd"/>
+      <w:r>
+        <w:t xml:space="preserve"> and </w:t>
+      </w:r>
+      <w:proofErr w:type="spellStart"/>
+      <w:r>
+        <w:t>ynwa</w:t>
+      </w:r>
+      <w:proofErr w:type="spellEnd"/>
+      <w:r>
+        <w:t xml:space="preserve"> and one between Liverpool and </w:t>
+      </w:r>
+      <w:proofErr w:type="spellStart"/>
+      <w:r>
+        <w:t>ynwa</w:t>
+      </w:r>
+      <w:proofErr w:type="spellEnd"/>
+      <w:r>
+        <w:t>. The following graph is the result of all 46000 tweets, which generated 1239 nodes and 2250 edges:</w:t>
       </w:r>
     </w:p>
     <w:p>
@@ -1394,7 +1723,15 @@
         <w:ind w:left="720"/>
       </w:pPr>
       <w:r>
-        <w:t xml:space="preserve">For the replies network, there were 2197 nodes and 1516 edges. This means that there were more nodes than edges and so, in general the graphs nodes aren’t very connected. This can further be shown by an average degree of 1.4 and the most common degree of nodes being 1. There was however a node with a degree of 398 which can clearly be seen from the graph in Part 4, which suggests at least one user had a lot of interactions. This would suggest the user was probably one of the clubs I was tracking in my stream and they had probably put out a tweet which requested a lot of user interaction. On further research this was the case as a lot of replies were to @SpursOfficial who had asked users to reply with their favourite spurs goals : </w:t>
+        <w:t>For the replies network, there were 2197 nodes and 1516 edges. This means that there were more nodes than edges and so, in general the graphs nodes aren’t very connected. This can further be shown by an average degree of 1.4 and the most common degree of nodes being 1. There was however a node with a degree of 398 which can clearly be seen from the graph in Part 4, which suggests at least one user had a lot of interactions. This would suggest the user was probably one of the clubs I was tracking in my stream and they had probably put out a tweet which requested a lot of user interaction. On further research this was the case as a lot of replies were to @</w:t>
+      </w:r>
+      <w:proofErr w:type="spellStart"/>
+      <w:r>
+        <w:t>SpursOfficial</w:t>
+      </w:r>
+      <w:proofErr w:type="spellEnd"/>
+      <w:r>
+        <w:t xml:space="preserve"> who had asked users to reply with their favourite spurs goals : </w:t>
       </w:r>
       <w:hyperlink r:id="rId26" w:history="1">
         <w:r>
@@ -1442,7 +1779,15 @@
         <w:t xml:space="preserve">hashtags in the graph at one point. The largest degree of a node was 202 which suggests that for at least one </w:t>
       </w:r>
       <w:r>
-        <w:t>hashtag, it appeared along side a lot of other hashtags. An example of this can be shown from my second screenshot from above of the Liverpool node which appeared to have a degree of ~10, meaning it appeared along side 10 other hashtags.</w:t>
+        <w:t xml:space="preserve">hashtag, it appeared along side a lot of other hashtags. An example of this can be shown from my second screenshot from above of the Liverpool node which appeared to have a degree of ~10, meaning it appeared </w:t>
+      </w:r>
+      <w:proofErr w:type="spellStart"/>
+      <w:r>
+        <w:t>along side</w:t>
+      </w:r>
+      <w:proofErr w:type="spellEnd"/>
+      <w:r>
+        <w:t xml:space="preserve"> 10 other hashtags.</w:t>
       </w:r>
     </w:p>
     <w:sectPr>

</xml_diff>